<commit_message>
Update 0.2c update to initial normalisation document
quick update for the normalisation document
</commit_message>
<xml_diff>
--- a/ISAD157 Coursework Module .docx
+++ b/ISAD157 Coursework Module .docx
@@ -78,7 +78,7 @@
           </mc:Choice>
           <mc:Fallback>
             <w:pict>
-              <v:rect w14:anchorId="4E098459" id="Rectangle 2" o:spid="_x0000_s1026" style="position:absolute;margin-left:367.5pt;margin-top:2.25pt;width:12.75pt;height:12pt;z-index:251659264;visibility:visible;mso-wrap-style:square;mso-width-percent:0;mso-height-percent:0;mso-wrap-distance-left:9pt;mso-wrap-distance-top:0;mso-wrap-distance-right:9pt;mso-wrap-distance-bottom:0;mso-position-horizontal:absolute;mso-position-horizontal-relative:text;mso-position-vertical:absolute;mso-position-vertical-relative:text;mso-width-percent:0;mso-height-percent:0;mso-width-relative:margin;mso-height-relative:margin;v-text-anchor:middle" o:gfxdata="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" fillcolor="red" strokecolor="black [1600]" strokeweight="1pt"/>
+              <v:rect w14:anchorId="0705D999" id="Rectangle 2" o:spid="_x0000_s1026" style="position:absolute;margin-left:367.5pt;margin-top:2.25pt;width:12.75pt;height:12pt;z-index:251659264;visibility:visible;mso-wrap-style:square;mso-width-percent:0;mso-height-percent:0;mso-wrap-distance-left:9pt;mso-wrap-distance-top:0;mso-wrap-distance-right:9pt;mso-wrap-distance-bottom:0;mso-position-horizontal:absolute;mso-position-horizontal-relative:text;mso-position-vertical:absolute;mso-position-vertical-relative:text;mso-width-percent:0;mso-height-percent:0;mso-width-relative:margin;mso-height-relative:margin;v-text-anchor:middle" o:gfxdata="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" fillcolor="red" strokecolor="black [1600]" strokeweight="1pt"/>
             </w:pict>
           </mc:Fallback>
         </mc:AlternateContent>
@@ -160,7 +160,7 @@
           </mc:Choice>
           <mc:Fallback>
             <w:pict>
-              <v:rect w14:anchorId="47E43453" id="Rectangle 1" o:spid="_x0000_s1026" style="position:absolute;margin-left:367.45pt;margin-top:1.5pt;width:12.75pt;height:12pt;z-index:251658240;visibility:visible;mso-wrap-style:square;mso-width-percent:0;mso-height-percent:0;mso-wrap-distance-left:9pt;mso-wrap-distance-top:0;mso-wrap-distance-right:9pt;mso-wrap-distance-bottom:0;mso-position-horizontal:absolute;mso-position-horizontal-relative:text;mso-position-vertical:absolute;mso-position-vertical-relative:text;mso-width-percent:0;mso-height-percent:0;mso-width-relative:margin;mso-height-relative:margin;v-text-anchor:middle" o:gfxdata="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" fillcolor="#4472c4 [3204]" strokecolor="#1f3763 [1604]" strokeweight="1pt"/>
+              <v:rect w14:anchorId="3A4D1E44" id="Rectangle 1" o:spid="_x0000_s1026" style="position:absolute;margin-left:367.45pt;margin-top:1.5pt;width:12.75pt;height:12pt;z-index:251658240;visibility:visible;mso-wrap-style:square;mso-width-percent:0;mso-height-percent:0;mso-wrap-distance-left:9pt;mso-wrap-distance-top:0;mso-wrap-distance-right:9pt;mso-wrap-distance-bottom:0;mso-position-horizontal:absolute;mso-position-horizontal-relative:text;mso-position-vertical:absolute;mso-position-vertical-relative:text;mso-width-percent:0;mso-height-percent:0;mso-width-relative:margin;mso-height-relative:margin;v-text-anchor:middle" o:gfxdata="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" fillcolor="#4472c4 [3204]" strokecolor="#1f3763 [1604]" strokeweight="1pt"/>
             </w:pict>
           </mc:Fallback>
         </mc:AlternateContent>
@@ -168,12 +168,18 @@
       <w:r>
         <w:t>Secondary Key</w:t>
       </w:r>
+      <w:bookmarkStart w:id="0" w:name="_GoBack"/>
+      <w:bookmarkEnd w:id="0"/>
     </w:p>
     <w:p>
+      <w:pPr>
+        <w:pStyle w:val="Heading1"/>
+      </w:pPr>
       <w:r>
         <w:t>UNF</w:t>
       </w:r>
     </w:p>
+    <w:p/>
     <w:p>
       <w:pPr>
         <w:rPr>
@@ -294,19 +300,6 @@
         <w:rPr>
           <w:highlight w:val="yellow"/>
         </w:rPr>
-        <w:t>Messages</w:t>
-      </w:r>
-    </w:p>
-    <w:p>
-      <w:pPr>
-        <w:rPr>
-          <w:highlight w:val="yellow"/>
-        </w:rPr>
-      </w:pPr>
-      <w:r>
-        <w:rPr>
-          <w:highlight w:val="yellow"/>
-        </w:rPr>
         <w:t>Sender ID</w:t>
       </w:r>
     </w:p>
@@ -350,10 +343,7 @@
         <w:t>Text</w:t>
       </w:r>
     </w:p>
-    <w:p>
-      <w:bookmarkStart w:id="0" w:name="_GoBack"/>
-      <w:bookmarkEnd w:id="0"/>
-    </w:p>
+    <w:p/>
     <w:p/>
     <w:p/>
     <w:p/>
@@ -531,25 +521,41 @@
             <w:tcW w:w="9016" w:type="dxa"/>
           </w:tcPr>
           <w:p>
-            <w:r>
+            <w:pPr>
+              <w:rPr>
+                <w:highlight w:val="yellow"/>
+              </w:rPr>
+            </w:pPr>
+            <w:r>
+              <w:rPr>
+                <w:highlight w:val="yellow"/>
+              </w:rPr>
               <w:t>Workplace</w:t>
             </w:r>
             <w:r>
-              <w:t xml:space="preserve"> </w:t>
-            </w:r>
-            <w:r>
-              <w:t xml:space="preserve"> </w:t>
-            </w:r>
-          </w:p>
-        </w:tc>
-      </w:tr>
-      <w:tr>
-        <w:tc>
-          <w:tcPr>
-            <w:tcW w:w="9016" w:type="dxa"/>
-          </w:tcPr>
-          <w:p>
-            <w:r>
+              <w:rPr>
+                <w:highlight w:val="yellow"/>
+              </w:rPr>
+              <w:t xml:space="preserve">  </w:t>
+            </w:r>
+          </w:p>
+        </w:tc>
+      </w:tr>
+      <w:tr>
+        <w:tc>
+          <w:tcPr>
+            <w:tcW w:w="9016" w:type="dxa"/>
+          </w:tcPr>
+          <w:p>
+            <w:pPr>
+              <w:rPr>
+                <w:highlight w:val="yellow"/>
+              </w:rPr>
+            </w:pPr>
+            <w:r>
+              <w:rPr>
+                <w:highlight w:val="yellow"/>
+              </w:rPr>
               <w:t>School/University</w:t>
             </w:r>
           </w:p>
@@ -696,18 +702,6 @@
             <w:tcW w:w="9016" w:type="dxa"/>
           </w:tcPr>
           <w:p>
-            <w:r>
-              <w:t>Messages</w:t>
-            </w:r>
-          </w:p>
-        </w:tc>
-      </w:tr>
-      <w:tr>
-        <w:tc>
-          <w:tcPr>
-            <w:tcW w:w="9016" w:type="dxa"/>
-          </w:tcPr>
-          <w:p>
             <w:pPr>
               <w:rPr>
                 <w:color w:val="FF0000"/>
@@ -771,6 +765,7 @@
         </w:tc>
       </w:tr>
     </w:tbl>
+    <w:p/>
     <w:p/>
     <w:p/>
     <w:p/>
@@ -1216,12 +1211,12 @@
     <w:p/>
     <w:p/>
     <w:p/>
+    <w:p/>
     <w:p>
       <w:pPr>
         <w:pStyle w:val="Heading1"/>
       </w:pPr>
       <w:r>
-        <w:lastRenderedPageBreak/>
         <w:t>3NF</w:t>
       </w:r>
     </w:p>
@@ -2851,16 +2846,8 @@
 <file path=customXml/itemProps3.xml><?xml version="1.0" encoding="utf-8"?>
 <ds:datastoreItem xmlns:ds="http://schemas.openxmlformats.org/officeDocument/2006/customXml" ds:itemID="{F26E653F-1256-4F87-A2FE-F77BD91FAE45}">
   <ds:schemaRefs>
-    <ds:schemaRef ds:uri="http://purl.org/dc/terms/"/>
-    <ds:schemaRef ds:uri="http://schemas.openxmlformats.org/package/2006/metadata/core-properties"/>
-    <ds:schemaRef ds:uri="http://schemas.microsoft.com/office/2006/documentManagement/types"/>
-    <ds:schemaRef ds:uri="f9429f9e-1731-400c-a361-bfdab0884aec"/>
-    <ds:schemaRef ds:uri="http://purl.org/dc/elements/1.1/"/>
     <ds:schemaRef ds:uri="http://schemas.microsoft.com/office/2006/metadata/properties"/>
     <ds:schemaRef ds:uri="http://schemas.microsoft.com/office/infopath/2007/PartnerControls"/>
-    <ds:schemaRef ds:uri="1a25d614-5afd-41ac-b832-465450e6b285"/>
-    <ds:schemaRef ds:uri="http://www.w3.org/XML/1998/namespace"/>
-    <ds:schemaRef ds:uri="http://purl.org/dc/dcmitype/"/>
   </ds:schemaRefs>
 </ds:datastoreItem>
 </file>
</xml_diff>